<commit_message>
edited project requirements doc
</commit_message>
<xml_diff>
--- a/ProjectRequirements.docx
+++ b/ProjectRequirements.docx
@@ -10,8 +10,6 @@
           <w:b/>
         </w:rPr>
       </w:pPr>
-      <w:bookmarkStart w:id="0" w:name="_GoBack"/>
-      <w:bookmarkEnd w:id="0"/>
       <w:r>
         <w:rPr>
           <w:b/>
@@ -100,7 +98,6 @@
     <w:p>
       <w:pPr>
         <w:pStyle w:val="NoSpacing"/>
-        <w:ind w:firstLine="720"/>
         <w:rPr>
           <w:rFonts w:cs="Arial"/>
           <w:color w:val="222222"/>
@@ -141,7 +138,6 @@
     <w:p>
       <w:pPr>
         <w:pStyle w:val="NoSpacing"/>
-        <w:ind w:firstLine="720"/>
         <w:rPr>
           <w:rFonts w:cs="Arial"/>
           <w:color w:val="222222"/>
@@ -196,7 +192,6 @@
     <w:p>
       <w:pPr>
         <w:pStyle w:val="NoSpacing"/>
-        <w:ind w:firstLine="720"/>
         <w:rPr>
           <w:b/>
         </w:rPr>
@@ -826,6 +821,8 @@
             <w:r>
               <w:t>Server / Database  Backup</w:t>
             </w:r>
+            <w:bookmarkStart w:id="0" w:name="_GoBack"/>
+            <w:bookmarkEnd w:id="0"/>
           </w:p>
         </w:tc>
       </w:tr>
@@ -2454,7 +2451,7 @@
 </file>
 
 <file path=customXml/itemProps1.xml><?xml version="1.0" encoding="utf-8"?>
-<ds:datastoreItem xmlns:ds="http://schemas.openxmlformats.org/officeDocument/2006/customXml" ds:itemID="{2DA622FD-5945-4B0C-90F5-3A6576F026A8}">
+<ds:datastoreItem xmlns:ds="http://schemas.openxmlformats.org/officeDocument/2006/customXml" ds:itemID="{A44254A0-896B-40DA-A9EF-47A698C2E316}">
   <ds:schemaRefs>
     <ds:schemaRef ds:uri="http://schemas.openxmlformats.org/officeDocument/2006/bibliography"/>
   </ds:schemaRefs>

</xml_diff>